<commit_message>
Modify TraceGenerationManual to include line information. Add fdtd-2d-benchmark-full-execution Reconstructd success
</commit_message>
<xml_diff>
--- a/NLRProj/TraceGenerationManual.docx
+++ b/NLRProj/TraceGenerationManual.docx
@@ -309,7 +309,7 @@
         <w:rPr>
           <w:shd w:fill="FFFF00" w:val="clear"/>
         </w:rPr>
-        <w:t>Note 2: for floating operations, we focus on double precision data.</w:t>
+        <w:t>Note 2: for floating operations, we focus on double precision data.  The line information should also be dumped out.</w:t>
       </w:r>
     </w:p>
     <w:p>
@@ -364,6 +364,17 @@
       <w:r>
         <w:rPr/>
         <w:t>TnsMemWr(A[i]) = TnsMem(B[i]) + TnsMem(C[i]);</w:t>
+      </w:r>
+    </w:p>
+    <w:p>
+      <w:pPr>
+        <w:pStyle w:val="style0"/>
+      </w:pPr>
+      <w:bookmarkStart w:id="0" w:name="__DdeLink__109_1365911400"/>
+      <w:bookmarkEnd w:id="0"/>
+      <w:r>
+        <w:rPr/>
+        <w:t>fprintf(fid, "Line%i \n", __LINE__ - 1);</w:t>
       </w:r>
     </w:p>
     <w:p>
@@ -462,8 +473,8 @@
       <w:pPr>
         <w:pStyle w:val="style0"/>
       </w:pPr>
-      <w:bookmarkStart w:id="0" w:name="__DdeLink__9_538691827"/>
-      <w:bookmarkEnd w:id="0"/>
+      <w:bookmarkStart w:id="1" w:name="__DdeLink__9_538691827"/>
+      <w:bookmarkEnd w:id="1"/>
       <w:r>
         <w:rPr/>
         <w:t>TnsMemWr(A[i]) = TnsMemC(0.0);</w:t>
@@ -475,7 +486,25 @@
       </w:pPr>
       <w:r>
         <w:rPr/>
+        <w:t>fprintf(fid, "Line%i \n", __LINE__ - 1);</w:t>
+      </w:r>
+    </w:p>
+    <w:p>
+      <w:pPr>
+        <w:pStyle w:val="style0"/>
+      </w:pPr>
+      <w:r>
+        <w:rPr/>
         <w:t>TnsMemWr(B[i]) = TnsMemC(0);</w:t>
+      </w:r>
+    </w:p>
+    <w:p>
+      <w:pPr>
+        <w:pStyle w:val="style0"/>
+      </w:pPr>
+      <w:r>
+        <w:rPr/>
+        <w:t>fprintf(fid, "Line%i \n", __LINE__ - 1);</w:t>
       </w:r>
     </w:p>
     <w:p>
@@ -543,7 +572,7 @@
       </w:pPr>
       <w:r>
         <w:rPr/>
-        <w:t>for (i=0; i&lt;N; i++)</w:t>
+        <w:t>for (i=0; i&lt;N; i++) {</w:t>
       </w:r>
     </w:p>
     <w:p>
@@ -557,6 +586,28 @@
       <w:r>
         <w:rPr/>
         <w:t>TnsMemWr(A[i]) = TnsMemIter(i);</w:t>
+      </w:r>
+    </w:p>
+    <w:p>
+      <w:pPr>
+        <w:pStyle w:val="style0"/>
+      </w:pPr>
+      <w:r>
+        <w:rPr/>
+        <w:t xml:space="preserve">    </w:t>
+      </w:r>
+      <w:r>
+        <w:rPr/>
+        <w:t>fprintf(fid, "Line%i \n", __LINE__ - 1);</w:t>
+      </w:r>
+    </w:p>
+    <w:p>
+      <w:pPr>
+        <w:pStyle w:val="style0"/>
+      </w:pPr>
+      <w:r>
+        <w:rPr/>
+        <w:t>}</w:t>
       </w:r>
     </w:p>
     <w:p>
@@ -821,8 +872,8 @@
       <w:pPr>
         <w:pStyle w:val="style0"/>
       </w:pPr>
-      <w:bookmarkStart w:id="1" w:name="__DdeLink__50_1201115903"/>
-      <w:bookmarkEnd w:id="1"/>
+      <w:bookmarkStart w:id="2" w:name="__DdeLink__50_1201115903"/>
+      <w:bookmarkEnd w:id="2"/>
       <w:r>
         <w:rPr/>
         <w:t>TnsMemWr(A[i]) = TnsMem(A[i-1]) +</w:t>
@@ -858,8 +909,8 @@
       <w:pPr>
         <w:pStyle w:val="style0"/>
       </w:pPr>
-      <w:bookmarkStart w:id="2" w:name="__DdeLink__50_12011159031"/>
-      <w:bookmarkEnd w:id="2"/>
+      <w:bookmarkStart w:id="3" w:name="__DdeLink__50_12011159031"/>
+      <w:bookmarkEnd w:id="3"/>
       <w:r>
         <w:rPr/>
         <w:t>should be changed to occupy only one line:</w:t>
@@ -912,7 +963,7 @@
         <w:tab w:leader="none" w:pos="709" w:val="left"/>
       </w:tabs>
       <w:suppressAutoHyphens w:val="true"/>
-      <w:overflowPunct w:val="false"/>
+      <w:overflowPunct w:val="true"/>
     </w:pPr>
     <w:rPr>
       <w:rFonts w:ascii="Liberation Serif" w:cs="Lohit Hindi" w:eastAsia="WenQuanYi Micro Hei" w:hAnsi="Liberation Serif"/>

</xml_diff>

<commit_message>
adding documentations illustrating where we are with this reconstruction tool.
</commit_message>
<xml_diff>
--- a/NLRProj/TraceGenerationManual.docx
+++ b/NLRProj/TraceGenerationManual.docx
@@ -42,8 +42,11 @@
         <w:pStyle w:val="style0"/>
       </w:pPr>
       <w:r>
-        <w:rPr/>
-        <w:t>Step0: add the following lines into the program.</w:t>
+        <w:rPr>
+          <w:b/>
+          <w:bCs/>
+        </w:rPr>
+        <w:t>1. Step1: add the following lines into the program.</w:t>
       </w:r>
     </w:p>
     <w:p>
@@ -122,24 +125,53 @@
         <w:rPr>
           <w:shd w:fill="FFFF00" w:val="clear"/>
         </w:rPr>
-        <w:t>Note0: currently the instrumentation should only appear in ONE file.</w:t>
-      </w:r>
-    </w:p>
-    <w:p>
-      <w:pPr>
-        <w:pStyle w:val="style0"/>
-      </w:pPr>
-      <w:r>
-        <w:rPr/>
-      </w:r>
-    </w:p>
-    <w:p>
-      <w:pPr>
-        <w:pStyle w:val="style0"/>
-      </w:pPr>
-      <w:r>
-        <w:rPr/>
-        <w:t>Step1: Instrument the original code so that the executable could dump memory access traces during execution. The memory trace is stored in memory.txt file. The way we instrument the code is to print out the address (or the content) of the accessed data in the memory using the following APIs.</w:t>
+        <w:t>Note1: currently the instrumentation should only appear in ONE file. The instrumentation only supports applications with one C/C++ source file.</w:t>
+      </w:r>
+    </w:p>
+    <w:p>
+      <w:pPr>
+        <w:pStyle w:val="style0"/>
+      </w:pPr>
+      <w:r>
+        <w:rPr/>
+        <w:t xml:space="preserve">This will be solved by changing the line mapping mechanisms and also making the instrumented-code dump file names along with line numbers. </w:t>
+      </w:r>
+    </w:p>
+    <w:p>
+      <w:pPr>
+        <w:pStyle w:val="style0"/>
+      </w:pPr>
+      <w:r>
+        <w:rPr/>
+      </w:r>
+    </w:p>
+    <w:p>
+      <w:pPr>
+        <w:pStyle w:val="style0"/>
+      </w:pPr>
+      <w:r>
+        <w:rPr>
+          <w:b/>
+          <w:bCs/>
+        </w:rPr>
+        <w:t>2. Step2: Instrument the original code so that the executable could dump memory access traces during execution.</w:t>
+      </w:r>
+    </w:p>
+    <w:p>
+      <w:pPr>
+        <w:pStyle w:val="style0"/>
+      </w:pPr>
+      <w:r>
+        <w:rPr/>
+      </w:r>
+    </w:p>
+    <w:p>
+      <w:pPr>
+        <w:pStyle w:val="style0"/>
+      </w:pPr>
+      <w:r>
+        <w:rPr/>
+        <w:t>The memory trace is stored in memory.txt file. The way we instrument the code is to print out the address (or the content) of the accessed data in the memory using the following APIs.</w:t>
       </w:r>
     </w:p>
     <w:p>
@@ -228,6 +260,14 @@
       <w:r>
         <w:rPr/>
         <w:t>The first four APIs print out the address of the accessed data. The last three APIs just print out the value of the accessed data. The difference between TnsMemC and TnsMemIter is that TnsMemC actually prints out string “Constant+[value of the Constant]” while TnsMemIter prints out just the value of the constant.</w:t>
+      </w:r>
+    </w:p>
+    <w:p>
+      <w:pPr>
+        <w:pStyle w:val="style0"/>
+      </w:pPr>
+      <w:r>
+        <w:rPr/>
       </w:r>
     </w:p>
     <w:p>
@@ -246,7 +286,7 @@
         <w:rPr>
           <w:shd w:fill="FFFF00" w:val="clear"/>
         </w:rPr>
-        <w:t>Note 1: we only instrument assignment statements (since changes to internal data happen here!).</w:t>
+        <w:t>Note 2: we only instrument assignment statements (since changes to internal data happen here!).</w:t>
       </w:r>
       <w:r>
         <w:rPr/>
@@ -309,7 +349,7 @@
         <w:rPr>
           <w:shd w:fill="FFFF00" w:val="clear"/>
         </w:rPr>
-        <w:t>Note 2: for floating operations, we focus on double precision data.  The line information should also be dumped out.</w:t>
+        <w:t>Note 3: for floating operations, we focus on double precision data.  The line information should also be dumped out.</w:t>
       </w:r>
     </w:p>
     <w:p>
@@ -393,7 +433,7 @@
         <w:rPr>
           <w:shd w:fill="FFFF00" w:val="clear"/>
         </w:rPr>
-        <w:t>Note 3: the offset/index of memory access should NOT be instrumented. For example:</w:t>
+        <w:t>Note 4: the offset/index of memory access should NOT be instrumented. For example:</w:t>
       </w:r>
     </w:p>
     <w:p>
@@ -439,7 +479,7 @@
         <w:rPr>
           <w:shd w:fill="FFFF00" w:val="clear"/>
         </w:rPr>
-        <w:t>Note 4: accesses to integer/floating point constants should always use TnsMemC() function. E.g.:</w:t>
+        <w:t>Note 5: accesses to integer/floating point constants should always use TnsMemC() function. E.g.:</w:t>
       </w:r>
     </w:p>
     <w:p>
@@ -523,7 +563,7 @@
         <w:rPr>
           <w:shd w:fill="FFFF00" w:val="clear"/>
         </w:rPr>
-        <w:t>Note 5: accesses to loop iterators on the right hand side should always use TnsMemIter() function.</w:t>
+        <w:t>Note 6: accesses to loop iterators on the right hand side should always use TnsMemIter() function.</w:t>
       </w:r>
     </w:p>
     <w:p>
@@ -623,8 +663,11 @@
         <w:pStyle w:val="style0"/>
       </w:pPr>
       <w:r>
-        <w:rPr/>
-        <w:t>Step2: Generate execution trace from the above instrumented code.</w:t>
+        <w:rPr>
+          <w:b/>
+          <w:bCs/>
+        </w:rPr>
+        <w:t>3. Step2: Generate execution trace from the above instrumented code.</w:t>
       </w:r>
     </w:p>
     <w:p>
@@ -848,7 +891,7 @@
         <w:rPr>
           <w:shd w:fill="FFFF00" w:val="clear"/>
         </w:rPr>
-        <w:t xml:space="preserve">Note 6: each assignment statement should only occupy one line. </w:t>
+        <w:t xml:space="preserve">Note 7: each assignment statement should only occupy one line. </w:t>
       </w:r>
     </w:p>
     <w:p>
@@ -923,6 +966,52 @@
       <w:r>
         <w:rPr/>
         <w:t>TnsMemWr(A[i]) = TnsMem(A[i-1]) + TnsMem(A[i+1]) + TnsMem(A[i]);</w:t>
+      </w:r>
+    </w:p>
+    <w:p>
+      <w:pPr>
+        <w:pStyle w:val="style0"/>
+      </w:pPr>
+      <w:r>
+        <w:rPr/>
+      </w:r>
+    </w:p>
+    <w:p>
+      <w:pPr>
+        <w:pStyle w:val="style0"/>
+      </w:pPr>
+      <w:r>
+        <w:rPr>
+          <w:shd w:fill="FFFF00" w:val="clear"/>
+        </w:rPr>
+        <w:t>Note 8: Going from reconstructed code to OpenACC still needs manual intervention.</w:t>
+      </w:r>
+    </w:p>
+    <w:p>
+      <w:pPr>
+        <w:pStyle w:val="style0"/>
+      </w:pPr>
+      <w:r>
+        <w:rPr/>
+        <w:t xml:space="preserve">I will look into PoCC and see whether A[(8*i1+800*i0)/8] issue can be solved in the PoCC end easily. </w:t>
+      </w:r>
+    </w:p>
+    <w:p>
+      <w:pPr>
+        <w:pStyle w:val="style0"/>
+      </w:pPr>
+      <w:r>
+        <w:rPr/>
+        <w:t>Another issue is to place the “#pragma scop” “#pragma endscop” after the right line. Right now it places the two pragmas before and after the reconstructed memory accesses code.</w:t>
+      </w:r>
+    </w:p>
+    <w:p>
+      <w:pPr>
+        <w:pStyle w:val="style0"/>
+      </w:pPr>
+      <w:r>
+        <w:rPr/>
+        <w:t xml:space="preserve"> </w:t>
       </w:r>
     </w:p>
     <w:sectPr>
@@ -963,7 +1052,7 @@
         <w:tab w:leader="none" w:pos="709" w:val="left"/>
       </w:tabs>
       <w:suppressAutoHyphens w:val="true"/>
-      <w:overflowPunct w:val="true"/>
+      <w:overflowPunct w:val="false"/>
     </w:pPr>
     <w:rPr>
       <w:rFonts w:ascii="Liberation Serif" w:cs="Lohit Hindi" w:eastAsia="WenQuanYi Micro Hei" w:hAnsi="Liberation Serif"/>

</xml_diff>